<commit_message>
Revamped UI: added legacy visuals, animated splash hero, updated MVC structure
</commit_message>
<xml_diff>
--- a/docs/project-docs/EyesUncloudedApp_Documentation.docx
+++ b/docs/project-docs/EyesUncloudedApp_Documentation.docx
@@ -5,140 +5,677 @@
     <w:p>
       <w:pPr>
         <w:pStyle w:val="Title"/>
+        <w:jc w:val="center"/>
+        <w:rPr>
+          <w:rFonts w:ascii="Times New Roman" w:hAnsi="Times New Roman" w:cs="Times New Roman"/>
+        </w:rPr>
       </w:pPr>
+      <w:proofErr w:type="spellStart"/>
       <w:r>
-        <w:t>EyesUncloudedApp – Project Documentation</w:t>
+        <w:rPr>
+          <w:rFonts w:ascii="Times New Roman" w:hAnsi="Times New Roman" w:cs="Times New Roman"/>
+        </w:rPr>
+        <w:t>EyesUncloudedApp</w:t>
+      </w:r>
+      <w:proofErr w:type="spellEnd"/>
+      <w:r>
+        <w:rPr>
+          <w:rFonts w:ascii="Times New Roman" w:hAnsi="Times New Roman" w:cs="Times New Roman"/>
+        </w:rPr>
+        <w:t xml:space="preserve"> – Updated Documentation &amp; Project Plan</w:t>
       </w:r>
     </w:p>
     <w:p>
+      <w:pPr>
+        <w:rPr>
+          <w:rFonts w:ascii="Times New Roman" w:hAnsi="Times New Roman" w:cs="Times New Roman"/>
+        </w:rPr>
+      </w:pPr>
       <w:r>
+        <w:rPr>
+          <w:rFonts w:ascii="Times New Roman" w:hAnsi="Times New Roman" w:cs="Times New Roman"/>
+        </w:rPr>
         <w:t>Author: Khaylub Thompson-Calvin</w:t>
       </w:r>
     </w:p>
     <w:p>
+      <w:pPr>
+        <w:rPr>
+          <w:rFonts w:ascii="Times New Roman" w:hAnsi="Times New Roman" w:cs="Times New Roman"/>
+        </w:rPr>
+      </w:pPr>
       <w:r>
+        <w:rPr>
+          <w:rFonts w:ascii="Times New Roman" w:hAnsi="Times New Roman" w:cs="Times New Roman"/>
+        </w:rPr>
         <w:t>Date: April 16, 2025</w:t>
       </w:r>
     </w:p>
     <w:p>
+      <w:pPr>
+        <w:rPr>
+          <w:rFonts w:ascii="Times New Roman" w:hAnsi="Times New Roman" w:cs="Times New Roman"/>
+        </w:rPr>
+      </w:pPr>
       <w:r>
-        <w:t>Template Source: StudentTutoringApp (GitHub Template)</w:t>
+        <w:rPr>
+          <w:rFonts w:ascii="Times New Roman" w:hAnsi="Times New Roman" w:cs="Times New Roman"/>
+        </w:rPr>
+        <w:t>System Type: Legacy Behavioral Intelligence Engine</w:t>
+      </w:r>
+    </w:p>
+    <w:p>
+      <w:pPr>
+        <w:rPr>
+          <w:rFonts w:ascii="Times New Roman" w:hAnsi="Times New Roman" w:cs="Times New Roman"/>
+        </w:rPr>
+      </w:pPr>
+      <w:r>
+        <w:rPr>
+          <w:rFonts w:ascii="Times New Roman" w:hAnsi="Times New Roman" w:cs="Times New Roman"/>
+        </w:rPr>
+        <w:t xml:space="preserve">Repository Origin: Migrated from </w:t>
+      </w:r>
+      <w:proofErr w:type="spellStart"/>
+      <w:r>
+        <w:rPr>
+          <w:rFonts w:ascii="Times New Roman" w:hAnsi="Times New Roman" w:cs="Times New Roman"/>
+        </w:rPr>
+        <w:t>StudentTutoringApp</w:t>
+      </w:r>
+      <w:proofErr w:type="spellEnd"/>
+      <w:r>
+        <w:rPr>
+          <w:rFonts w:ascii="Times New Roman" w:hAnsi="Times New Roman" w:cs="Times New Roman"/>
+        </w:rPr>
+        <w:t xml:space="preserve"> Template</w:t>
       </w:r>
     </w:p>
     <w:p>
       <w:pPr>
         <w:pStyle w:val="Heading1"/>
+        <w:jc w:val="center"/>
+        <w:rPr>
+          <w:rFonts w:ascii="Times New Roman" w:hAnsi="Times New Roman" w:cs="Times New Roman"/>
+        </w:rPr>
       </w:pPr>
       <w:r>
-        <w:t>📘 Overview</w:t>
+        <w:rPr>
+          <w:rFonts w:ascii="Segoe UI Emoji" w:hAnsi="Segoe UI Emoji" w:cs="Segoe UI Emoji"/>
+        </w:rPr>
+        <w:t>📘</w:t>
+      </w:r>
+      <w:r>
+        <w:rPr>
+          <w:rFonts w:ascii="Times New Roman" w:hAnsi="Times New Roman" w:cs="Times New Roman"/>
+        </w:rPr>
+        <w:t xml:space="preserve"> Overview</w:t>
       </w:r>
     </w:p>
     <w:p>
+      <w:pPr>
+        <w:jc w:val="center"/>
+        <w:rPr>
+          <w:rFonts w:ascii="Times New Roman" w:hAnsi="Times New Roman" w:cs="Times New Roman"/>
+        </w:rPr>
+      </w:pPr>
+      <w:proofErr w:type="spellStart"/>
       <w:r>
-        <w:t>EyesUncloudedApp is a self-mastery, emotion-tracking Flask web application inspired by my larger legacy project and story universe. The name draws from a key theme in my mythos: perceiving reality without distortion — “eyes unclouded.” This repository was created using a pre-built Flask + MongoDB template to reduce boilerplate setup and enforce scalable architecture using the MVC pattern.</w:t>
+        <w:rPr>
+          <w:rFonts w:ascii="Times New Roman" w:hAnsi="Times New Roman" w:cs="Times New Roman"/>
+        </w:rPr>
+        <w:t>EyesUncloudedApp</w:t>
+      </w:r>
+      <w:proofErr w:type="spellEnd"/>
+      <w:r>
+        <w:rPr>
+          <w:rFonts w:ascii="Times New Roman" w:hAnsi="Times New Roman" w:cs="Times New Roman"/>
+        </w:rPr>
+        <w:t xml:space="preserve"> is a self-mastery and behavioral logic platform inspired by psychological profiling systems like Dr. Lightman's 'Lie to Me', philosophical analysis from Socratic teachings, Dr Paul Ekman, Charles Darwin, and strategic frameworks from authors like Robert Greene and Kevin Mitnick. The app is being transformed from a basic notification system (Food Pantry project) into a wisdom library and perception training engine.</w:t>
       </w:r>
     </w:p>
     <w:p>
       <w:pPr>
         <w:pStyle w:val="Heading1"/>
+        <w:jc w:val="center"/>
+        <w:rPr>
+          <w:rFonts w:ascii="Times New Roman" w:hAnsi="Times New Roman" w:cs="Times New Roman"/>
+        </w:rPr>
       </w:pPr>
       <w:r>
-        <w:t>🔧 Why I Used the Template</w:t>
+        <w:rPr>
+          <w:rFonts w:ascii="Segoe UI Emoji" w:hAnsi="Segoe UI Emoji" w:cs="Segoe UI Emoji"/>
+        </w:rPr>
+        <w:t>🏗️</w:t>
+      </w:r>
+      <w:r>
+        <w:rPr>
+          <w:rFonts w:ascii="Times New Roman" w:hAnsi="Times New Roman" w:cs="Times New Roman"/>
+        </w:rPr>
+        <w:t xml:space="preserve"> Current Project Architecture</w:t>
       </w:r>
     </w:p>
     <w:p>
+      <w:pPr>
+        <w:jc w:val="center"/>
+        <w:rPr>
+          <w:rFonts w:ascii="Times New Roman" w:hAnsi="Times New Roman" w:cs="Times New Roman"/>
+        </w:rPr>
+      </w:pPr>
       <w:r>
-        <w:t>This project began from the StudentTutoringApp repository, which I intentionally structured as a reusable template. It contains a clean MVC layout, ready-to-go Flask and MongoDB setup, a Pytest suite, and automation tools like fix-structure.ps1. Using it prevented repeated manual scaffolding and allowed me to focus directly on building the app’s features.</w:t>
+        <w:rPr>
+          <w:rFonts w:ascii="Times New Roman" w:hAnsi="Times New Roman" w:cs="Times New Roman"/>
+        </w:rPr>
+        <w:t>- MVC structure with:</w:t>
+      </w:r>
+    </w:p>
+    <w:p>
+      <w:pPr>
+        <w:pStyle w:val="ListBullet"/>
+        <w:numPr>
+          <w:ilvl w:val="0"/>
+          <w:numId w:val="10"/>
+        </w:numPr>
+        <w:jc w:val="center"/>
+        <w:rPr>
+          <w:rFonts w:ascii="Times New Roman" w:hAnsi="Times New Roman" w:cs="Times New Roman"/>
+        </w:rPr>
+      </w:pPr>
+      <w:r>
+        <w:rPr>
+          <w:rFonts w:ascii="Times New Roman" w:hAnsi="Times New Roman" w:cs="Times New Roman"/>
+        </w:rPr>
+        <w:t xml:space="preserve">- </w:t>
+      </w:r>
+      <w:proofErr w:type="spellStart"/>
+      <w:r>
+        <w:rPr>
+          <w:rFonts w:ascii="Times New Roman" w:hAnsi="Times New Roman" w:cs="Times New Roman"/>
+        </w:rPr>
+        <w:t>src</w:t>
+      </w:r>
+      <w:proofErr w:type="spellEnd"/>
+      <w:r>
+        <w:rPr>
+          <w:rFonts w:ascii="Times New Roman" w:hAnsi="Times New Roman" w:cs="Times New Roman"/>
+        </w:rPr>
+        <w:t>/models/: Future database models (currently MongoDB, moving toward SQL)</w:t>
+      </w:r>
+    </w:p>
+    <w:p>
+      <w:pPr>
+        <w:pStyle w:val="ListBullet"/>
+        <w:numPr>
+          <w:ilvl w:val="0"/>
+          <w:numId w:val="10"/>
+        </w:numPr>
+        <w:jc w:val="center"/>
+        <w:rPr>
+          <w:rFonts w:ascii="Times New Roman" w:hAnsi="Times New Roman" w:cs="Times New Roman"/>
+        </w:rPr>
+      </w:pPr>
+      <w:r>
+        <w:rPr>
+          <w:rFonts w:ascii="Times New Roman" w:hAnsi="Times New Roman" w:cs="Times New Roman"/>
+        </w:rPr>
+        <w:t xml:space="preserve">- </w:t>
+      </w:r>
+      <w:proofErr w:type="spellStart"/>
+      <w:r>
+        <w:rPr>
+          <w:rFonts w:ascii="Times New Roman" w:hAnsi="Times New Roman" w:cs="Times New Roman"/>
+        </w:rPr>
+        <w:t>src</w:t>
+      </w:r>
+      <w:proofErr w:type="spellEnd"/>
+      <w:r>
+        <w:rPr>
+          <w:rFonts w:ascii="Times New Roman" w:hAnsi="Times New Roman" w:cs="Times New Roman"/>
+        </w:rPr>
+        <w:t>/controllers/: Flask route and logic handlers</w:t>
+      </w:r>
+    </w:p>
+    <w:p>
+      <w:pPr>
+        <w:pStyle w:val="ListBullet"/>
+        <w:numPr>
+          <w:ilvl w:val="0"/>
+          <w:numId w:val="10"/>
+        </w:numPr>
+        <w:jc w:val="center"/>
+        <w:rPr>
+          <w:rFonts w:ascii="Times New Roman" w:hAnsi="Times New Roman" w:cs="Times New Roman"/>
+        </w:rPr>
+      </w:pPr>
+      <w:r>
+        <w:rPr>
+          <w:rFonts w:ascii="Times New Roman" w:hAnsi="Times New Roman" w:cs="Times New Roman"/>
+        </w:rPr>
+        <w:t xml:space="preserve">- </w:t>
+      </w:r>
+      <w:proofErr w:type="spellStart"/>
+      <w:r>
+        <w:rPr>
+          <w:rFonts w:ascii="Times New Roman" w:hAnsi="Times New Roman" w:cs="Times New Roman"/>
+        </w:rPr>
+        <w:t>src</w:t>
+      </w:r>
+      <w:proofErr w:type="spellEnd"/>
+      <w:r>
+        <w:rPr>
+          <w:rFonts w:ascii="Times New Roman" w:hAnsi="Times New Roman" w:cs="Times New Roman"/>
+        </w:rPr>
+        <w:t>/views/templates/: Jinja2 UI Templates</w:t>
+      </w:r>
+    </w:p>
+    <w:p>
+      <w:pPr>
+        <w:pStyle w:val="ListBullet"/>
+        <w:numPr>
+          <w:ilvl w:val="0"/>
+          <w:numId w:val="10"/>
+        </w:numPr>
+        <w:jc w:val="center"/>
+        <w:rPr>
+          <w:rFonts w:ascii="Times New Roman" w:hAnsi="Times New Roman" w:cs="Times New Roman"/>
+        </w:rPr>
+      </w:pPr>
+      <w:r>
+        <w:rPr>
+          <w:rFonts w:ascii="Times New Roman" w:hAnsi="Times New Roman" w:cs="Times New Roman"/>
+        </w:rPr>
+        <w:t xml:space="preserve">- Flask for backend, with </w:t>
+      </w:r>
+      <w:proofErr w:type="spellStart"/>
+      <w:r>
+        <w:rPr>
+          <w:rFonts w:ascii="Times New Roman" w:hAnsi="Times New Roman" w:cs="Times New Roman"/>
+        </w:rPr>
+        <w:t>Pytest</w:t>
+      </w:r>
+      <w:proofErr w:type="spellEnd"/>
+      <w:r>
+        <w:rPr>
+          <w:rFonts w:ascii="Times New Roman" w:hAnsi="Times New Roman" w:cs="Times New Roman"/>
+        </w:rPr>
+        <w:t xml:space="preserve"> test coverage in /tests</w:t>
+      </w:r>
+    </w:p>
+    <w:p>
+      <w:pPr>
+        <w:pStyle w:val="ListBullet"/>
+        <w:numPr>
+          <w:ilvl w:val="0"/>
+          <w:numId w:val="10"/>
+        </w:numPr>
+        <w:jc w:val="center"/>
+        <w:rPr>
+          <w:rFonts w:ascii="Times New Roman" w:hAnsi="Times New Roman" w:cs="Times New Roman"/>
+        </w:rPr>
+      </w:pPr>
+      <w:r>
+        <w:rPr>
+          <w:rFonts w:ascii="Times New Roman" w:hAnsi="Times New Roman" w:cs="Times New Roman"/>
+        </w:rPr>
+        <w:t>- project-docs/: Professional documentation in Word format</w:t>
       </w:r>
     </w:p>
     <w:p>
       <w:pPr>
         <w:pStyle w:val="Heading1"/>
+        <w:jc w:val="center"/>
+        <w:rPr>
+          <w:rFonts w:ascii="Times New Roman" w:hAnsi="Times New Roman" w:cs="Times New Roman"/>
+        </w:rPr>
       </w:pPr>
       <w:r>
-        <w:t>🎯 Purpose of This Repository</w:t>
+        <w:rPr>
+          <w:rFonts w:ascii="Segoe UI Emoji" w:hAnsi="Segoe UI Emoji" w:cs="Segoe UI Emoji"/>
+        </w:rPr>
+        <w:t>🧠</w:t>
+      </w:r>
+      <w:r>
+        <w:rPr>
+          <w:rFonts w:ascii="Times New Roman" w:hAnsi="Times New Roman" w:cs="Times New Roman"/>
+        </w:rPr>
+        <w:t xml:space="preserve"> Evolving Purpose</w:t>
       </w:r>
     </w:p>
     <w:p>
+      <w:pPr>
+        <w:jc w:val="center"/>
+        <w:rPr>
+          <w:rFonts w:ascii="Times New Roman" w:hAnsi="Times New Roman" w:cs="Times New Roman"/>
+        </w:rPr>
+      </w:pPr>
       <w:r>
-        <w:t>This version of the app is intended to evolve into a perception training dashboard. It will:</w:t>
+        <w:rPr>
+          <w:rFonts w:ascii="Times New Roman" w:hAnsi="Times New Roman" w:cs="Times New Roman"/>
+        </w:rPr>
+        <w:t>The system is now a foundational logic engine for:</w:t>
       </w:r>
+    </w:p>
+    <w:p>
+      <w:pPr>
+        <w:pStyle w:val="ListBullet"/>
+        <w:numPr>
+          <w:ilvl w:val="0"/>
+          <w:numId w:val="10"/>
+        </w:numPr>
+        <w:jc w:val="center"/>
+        <w:rPr>
+          <w:rFonts w:ascii="Times New Roman" w:hAnsi="Times New Roman" w:cs="Times New Roman"/>
+        </w:rPr>
+      </w:pPr>
       <w:r>
-        <w:br/>
-        <w:t>- Track emotional awareness logs</w:t>
+        <w:rPr>
+          <w:rFonts w:ascii="Times New Roman" w:hAnsi="Times New Roman" w:cs="Times New Roman"/>
+        </w:rPr>
+        <w:t xml:space="preserve">- </w:t>
       </w:r>
+      <w:proofErr w:type="spellStart"/>
       <w:r>
-        <w:br/>
-        <w:t>- Display perception streaks</w:t>
+        <w:rPr>
+          <w:rFonts w:ascii="Times New Roman" w:hAnsi="Times New Roman" w:cs="Times New Roman"/>
+        </w:rPr>
+        <w:t>Microexpression</w:t>
       </w:r>
+      <w:proofErr w:type="spellEnd"/>
       <w:r>
-        <w:br/>
-        <w:t>- Connect to deeper philosophical questions from my personal universe (Atlas, Eyes Unclouded, etc.)</w:t>
+        <w:rPr>
+          <w:rFonts w:ascii="Times New Roman" w:hAnsi="Times New Roman" w:cs="Times New Roman"/>
+        </w:rPr>
+        <w:t xml:space="preserve"> logging</w:t>
       </w:r>
+    </w:p>
+    <w:p>
+      <w:pPr>
+        <w:pStyle w:val="ListBullet"/>
+        <w:numPr>
+          <w:ilvl w:val="0"/>
+          <w:numId w:val="10"/>
+        </w:numPr>
+        <w:jc w:val="center"/>
+        <w:rPr>
+          <w:rFonts w:ascii="Times New Roman" w:hAnsi="Times New Roman" w:cs="Times New Roman"/>
+        </w:rPr>
+      </w:pPr>
       <w:r>
-        <w:br/>
-        <w:t>- Eventually support facial data analysis and microexpression-based training</w:t>
+        <w:rPr>
+          <w:rFonts w:ascii="Times New Roman" w:hAnsi="Times New Roman" w:cs="Times New Roman"/>
+        </w:rPr>
+        <w:t>- Real-time deception and subterfuge detection</w:t>
+      </w:r>
+    </w:p>
+    <w:p>
+      <w:pPr>
+        <w:pStyle w:val="ListBullet"/>
+        <w:numPr>
+          <w:ilvl w:val="0"/>
+          <w:numId w:val="10"/>
+        </w:numPr>
+        <w:jc w:val="center"/>
+        <w:rPr>
+          <w:rFonts w:ascii="Times New Roman" w:hAnsi="Times New Roman" w:cs="Times New Roman"/>
+        </w:rPr>
+      </w:pPr>
+      <w:r>
+        <w:rPr>
+          <w:rFonts w:ascii="Times New Roman" w:hAnsi="Times New Roman" w:cs="Times New Roman"/>
+        </w:rPr>
+        <w:t>- Virtue-based philosophical scoring</w:t>
+      </w:r>
+    </w:p>
+    <w:p>
+      <w:pPr>
+        <w:pStyle w:val="ListBullet"/>
+        <w:numPr>
+          <w:ilvl w:val="0"/>
+          <w:numId w:val="10"/>
+        </w:numPr>
+        <w:jc w:val="center"/>
+        <w:rPr>
+          <w:rFonts w:ascii="Times New Roman" w:hAnsi="Times New Roman" w:cs="Times New Roman"/>
+        </w:rPr>
+      </w:pPr>
+      <w:r>
+        <w:rPr>
+          <w:rFonts w:ascii="Times New Roman" w:hAnsi="Times New Roman" w:cs="Times New Roman"/>
+        </w:rPr>
+        <w:t>- Integration into future games, apps, and legacy-based learning tools</w:t>
       </w:r>
     </w:p>
     <w:p>
       <w:pPr>
         <w:pStyle w:val="Heading1"/>
+        <w:jc w:val="center"/>
+        <w:rPr>
+          <w:rFonts w:ascii="Times New Roman" w:hAnsi="Times New Roman" w:cs="Times New Roman"/>
+        </w:rPr>
       </w:pPr>
       <w:r>
-        <w:t>📁 Files &amp; Structure</w:t>
+        <w:rPr>
+          <w:rFonts w:ascii="Segoe UI Emoji" w:hAnsi="Segoe UI Emoji" w:cs="Segoe UI Emoji"/>
+        </w:rPr>
+        <w:t>🚀</w:t>
+      </w:r>
+      <w:r>
+        <w:rPr>
+          <w:rFonts w:ascii="Times New Roman" w:hAnsi="Times New Roman" w:cs="Times New Roman"/>
+        </w:rPr>
+        <w:t xml:space="preserve"> Sprint 1 Goals</w:t>
       </w:r>
     </w:p>
     <w:p>
+      <w:pPr>
+        <w:pStyle w:val="ListBullet"/>
+        <w:numPr>
+          <w:ilvl w:val="0"/>
+          <w:numId w:val="10"/>
+        </w:numPr>
+        <w:jc w:val="center"/>
+        <w:rPr>
+          <w:rFonts w:ascii="Times New Roman" w:hAnsi="Times New Roman" w:cs="Times New Roman"/>
+        </w:rPr>
+      </w:pPr>
       <w:r>
-        <w:t>- src/: Flask app logic (routes, models, controller-style layout)</w:t>
+        <w:rPr>
+          <w:rFonts w:ascii="Times New Roman" w:hAnsi="Times New Roman" w:cs="Times New Roman"/>
+        </w:rPr>
+        <w:t>- Finalize Virtue Database ERD &amp; MongoDB prototype</w:t>
       </w:r>
+    </w:p>
+    <w:p>
+      <w:pPr>
+        <w:pStyle w:val="ListBullet"/>
+        <w:numPr>
+          <w:ilvl w:val="0"/>
+          <w:numId w:val="10"/>
+        </w:numPr>
+        <w:jc w:val="center"/>
+        <w:rPr>
+          <w:rFonts w:ascii="Times New Roman" w:hAnsi="Times New Roman" w:cs="Times New Roman"/>
+        </w:rPr>
+      </w:pPr>
       <w:r>
-        <w:br/>
-        <w:t>- templates/: Jinja2 HTML templates</w:t>
+        <w:rPr>
+          <w:rFonts w:ascii="Times New Roman" w:hAnsi="Times New Roman" w:cs="Times New Roman"/>
+        </w:rPr>
+        <w:t xml:space="preserve">- Write or convert test cases using </w:t>
       </w:r>
+      <w:proofErr w:type="spellStart"/>
       <w:r>
-        <w:br/>
-        <w:t>- tests/: All pytest-based unit tests</w:t>
+        <w:rPr>
+          <w:rFonts w:ascii="Times New Roman" w:hAnsi="Times New Roman" w:cs="Times New Roman"/>
+        </w:rPr>
+        <w:t>pytest</w:t>
       </w:r>
+      <w:proofErr w:type="spellEnd"/>
+    </w:p>
+    <w:p>
+      <w:pPr>
+        <w:pStyle w:val="ListBullet"/>
+        <w:numPr>
+          <w:ilvl w:val="0"/>
+          <w:numId w:val="10"/>
+        </w:numPr>
+        <w:jc w:val="center"/>
+        <w:rPr>
+          <w:rFonts w:ascii="Times New Roman" w:hAnsi="Times New Roman" w:cs="Times New Roman"/>
+        </w:rPr>
+      </w:pPr>
       <w:r>
-        <w:br/>
-        <w:t>- requirements.txt: Python dependencies list</w:t>
+        <w:rPr>
+          <w:rFonts w:ascii="Times New Roman" w:hAnsi="Times New Roman" w:cs="Times New Roman"/>
+        </w:rPr>
+        <w:lastRenderedPageBreak/>
+        <w:t xml:space="preserve">- Create README and doc links for </w:t>
       </w:r>
+      <w:proofErr w:type="spellStart"/>
       <w:r>
-        <w:br/>
-        <w:t>- new-project.ps1: One-click setup script</w:t>
+        <w:rPr>
+          <w:rFonts w:ascii="Times New Roman" w:hAnsi="Times New Roman" w:cs="Times New Roman"/>
+        </w:rPr>
+        <w:t>EyesUncloudedApp</w:t>
       </w:r>
+      <w:proofErr w:type="spellEnd"/>
+    </w:p>
+    <w:p>
+      <w:pPr>
+        <w:pStyle w:val="ListBullet"/>
+        <w:numPr>
+          <w:ilvl w:val="0"/>
+          <w:numId w:val="10"/>
+        </w:numPr>
+        <w:jc w:val="center"/>
+        <w:rPr>
+          <w:rFonts w:ascii="Times New Roman" w:hAnsi="Times New Roman" w:cs="Times New Roman"/>
+        </w:rPr>
+      </w:pPr>
       <w:r>
-        <w:br/>
-      </w:r>
-      <w:r>
-        <w:lastRenderedPageBreak/>
-        <w:t>- PROJECT_DOCUMENTATION.md: Markdown version of this document</w:t>
-      </w:r>
-      <w:r>
-        <w:br/>
-        <w:t>- docs/: Contains formal documentation files like this one (.docx)</w:t>
+        <w:rPr>
+          <w:rFonts w:ascii="Times New Roman" w:hAnsi="Times New Roman" w:cs="Times New Roman"/>
+        </w:rPr>
+        <w:t>- Link planning docs and ERD to GitHub for clarity</w:t>
       </w:r>
     </w:p>
     <w:p>
       <w:pPr>
         <w:pStyle w:val="Heading1"/>
+        <w:jc w:val="center"/>
+        <w:rPr>
+          <w:rFonts w:ascii="Times New Roman" w:hAnsi="Times New Roman" w:cs="Times New Roman"/>
+        </w:rPr>
       </w:pPr>
       <w:r>
-        <w:t>🧑‍💻 Developer Notes</w:t>
+        <w:rPr>
+          <w:rFonts w:ascii="Segoe UI Emoji" w:hAnsi="Segoe UI Emoji" w:cs="Segoe UI Emoji"/>
+        </w:rPr>
+        <w:t>🔮</w:t>
+      </w:r>
+      <w:r>
+        <w:rPr>
+          <w:rFonts w:ascii="Times New Roman" w:hAnsi="Times New Roman" w:cs="Times New Roman"/>
+        </w:rPr>
+        <w:t xml:space="preserve"> Future Plans</w:t>
       </w:r>
     </w:p>
     <w:p>
+      <w:pPr>
+        <w:pStyle w:val="ListBullet"/>
+        <w:numPr>
+          <w:ilvl w:val="0"/>
+          <w:numId w:val="10"/>
+        </w:numPr>
+        <w:jc w:val="center"/>
+        <w:rPr>
+          <w:rFonts w:ascii="Times New Roman" w:hAnsi="Times New Roman" w:cs="Times New Roman"/>
+        </w:rPr>
+      </w:pPr>
       <w:r>
-        <w:t>This project supports long-term development aligned with my legacy game, Atlas mythos, and microexpression mastery goals. The system is modular and supports automated reuse. It's a foundation for transitioning from student-level code to developer-grade toolkits and long-term documentation practices.</w:t>
+        <w:rPr>
+          <w:rFonts w:ascii="Times New Roman" w:hAnsi="Times New Roman" w:cs="Times New Roman"/>
+        </w:rPr>
+        <w:t>- Swap MongoDB to SQL for scalable ERD-based logic</w:t>
       </w:r>
     </w:p>
     <w:p>
+      <w:pPr>
+        <w:pStyle w:val="ListBullet"/>
+        <w:numPr>
+          <w:ilvl w:val="0"/>
+          <w:numId w:val="10"/>
+        </w:numPr>
+        <w:jc w:val="center"/>
+        <w:rPr>
+          <w:rFonts w:ascii="Times New Roman" w:hAnsi="Times New Roman" w:cs="Times New Roman"/>
+        </w:rPr>
+      </w:pPr>
       <w:r>
-        <w:br/>
-        <w:t>Document prepared by Khaylub Thompson-Calvin</w:t>
+        <w:rPr>
+          <w:rFonts w:ascii="Times New Roman" w:hAnsi="Times New Roman" w:cs="Times New Roman"/>
+        </w:rPr>
+        <w:t>- Add emotion and behavioral logging API</w:t>
       </w:r>
     </w:p>
+    <w:p>
+      <w:pPr>
+        <w:pStyle w:val="ListBullet"/>
+        <w:numPr>
+          <w:ilvl w:val="0"/>
+          <w:numId w:val="10"/>
+        </w:numPr>
+        <w:jc w:val="center"/>
+        <w:rPr>
+          <w:rFonts w:ascii="Times New Roman" w:hAnsi="Times New Roman" w:cs="Times New Roman"/>
+        </w:rPr>
+      </w:pPr>
+      <w:r>
+        <w:rPr>
+          <w:rFonts w:ascii="Times New Roman" w:hAnsi="Times New Roman" w:cs="Times New Roman"/>
+        </w:rPr>
+        <w:t>- Create reusable mobile tools and 3D visual extensions</w:t>
+      </w:r>
+    </w:p>
+    <w:p>
+      <w:pPr>
+        <w:pStyle w:val="ListBullet"/>
+        <w:numPr>
+          <w:ilvl w:val="0"/>
+          <w:numId w:val="10"/>
+        </w:numPr>
+        <w:jc w:val="center"/>
+        <w:rPr>
+          <w:rFonts w:ascii="Times New Roman" w:hAnsi="Times New Roman" w:cs="Times New Roman"/>
+        </w:rPr>
+      </w:pPr>
+      <w:r>
+        <w:rPr>
+          <w:rFonts w:ascii="Times New Roman" w:hAnsi="Times New Roman" w:cs="Times New Roman"/>
+        </w:rPr>
+        <w:t>- Link with Eyes Unclouded Game logic for real-time scenarios</w:t>
+      </w:r>
+    </w:p>
+    <w:p>
+      <w:pPr>
+        <w:pStyle w:val="ListBullet"/>
+        <w:numPr>
+          <w:ilvl w:val="0"/>
+          <w:numId w:val="10"/>
+        </w:numPr>
+        <w:jc w:val="center"/>
+        <w:rPr>
+          <w:rFonts w:ascii="Times New Roman" w:hAnsi="Times New Roman" w:cs="Times New Roman"/>
+        </w:rPr>
+      </w:pPr>
+      <w:r>
+        <w:rPr>
+          <w:rFonts w:ascii="Times New Roman" w:hAnsi="Times New Roman" w:cs="Times New Roman"/>
+        </w:rPr>
+        <w:t>- Add smart contract or blockchain verification layer (for legacy system access)</w:t>
+      </w:r>
+    </w:p>
+    <w:p/>
     <w:sectPr>
       <w:pgSz w:w="12240" w:h="15840"/>
       <w:pgMar w:top="1440" w:right="1800" w:bottom="1440" w:left="1800" w:header="720" w:footer="720" w:gutter="0"/>
@@ -348,6 +885,10 @@
   </w:num>
   <w:num w:numId="9" w16cid:durableId="1674607867">
     <w:abstractNumId w:val="0"/>
+  </w:num>
+  <w:num w:numId="10" w16cid:durableId="801659610">
+    <w:abstractNumId w:val="8"/>
+    <w:lvlOverride w:ilvl="0"/>
   </w:num>
 </w:numbering>
 </file>

</xml_diff>